<commit_message>
Practica 3 Corregida, realizada en 2 maquinas (cliente-servidor)
</commit_message>
<xml_diff>
--- a/Criptografia/Practica3.docx
+++ b/Criptografia/Practica3.docx
@@ -127,7 +127,7 @@
           <w:szCs w:val="32"/>
         </w:rPr>
         <w:drawing>
-          <wp:anchor behindDoc="0" distT="0" distB="0" distL="0" distR="0" simplePos="0" locked="0" layoutInCell="1" allowOverlap="1" relativeHeight="16">
+          <wp:anchor behindDoc="0" distT="0" distB="0" distL="0" distR="0" simplePos="0" locked="0" layoutInCell="1" allowOverlap="1" relativeHeight="10">
             <wp:simplePos x="0" y="0"/>
             <wp:positionH relativeFrom="column">
               <wp:align>center</wp:align>
@@ -402,16 +402,7 @@
           <w:sz w:val="32"/>
           <w:szCs w:val="32"/>
         </w:rPr>
-        <w:t xml:space="preserve">Tema: </w:t>
-      </w:r>
-      <w:r>
-        <w:rPr>
-          <w:b/>
-          <w:bCs/>
-          <w:sz w:val="32"/>
-          <w:szCs w:val="32"/>
-        </w:rPr>
-        <w:t>HTTP + TLS</w:t>
+        <w:t>Tema: HTTP + TLS</w:t>
       </w:r>
     </w:p>
     <w:p>
@@ -1315,14 +1306,7 @@
         </w:rPr>
         <w:t>*</w:t>
         <w:tab/>
-        <w:t xml:space="preserve">new: </w:t>
-      </w:r>
-      <w:r>
-        <w:rPr>
-          <w:b w:val="false"/>
-          <w:bCs w:val="false"/>
-        </w:rPr>
-        <w:t>genera una nueva solicitud de certificado, pidiendole al usuario los valores de campo revelante</w:t>
+        <w:t>new: genera una nueva solicitud de certificado, pidiendole al usuario los valores de campo revelante</w:t>
       </w:r>
     </w:p>
     <w:p>
@@ -1341,12 +1325,6 @@
         </w:rPr>
         <w:t>*</w:t>
         <w:tab/>
-      </w:r>
-      <w:r>
-        <w:rPr>
-          <w:b w:val="false"/>
-          <w:bCs w:val="false"/>
-        </w:rPr>
         <w:t>key: se pasan las claves</w:t>
       </w:r>
     </w:p>
@@ -1366,12 +1344,6 @@
         </w:rPr>
         <w:t>*</w:t>
         <w:tab/>
-      </w:r>
-      <w:r>
-        <w:rPr>
-          <w:b w:val="false"/>
-          <w:bCs w:val="false"/>
-        </w:rPr>
         <w:t>out: se indica el archivo donde se almacenara el resultado de la operacion</w:t>
       </w:r>
     </w:p>
@@ -1637,7 +1609,7 @@
           </wp:anchor>
         </w:drawing>
         <w:drawing>
-          <wp:anchor behindDoc="0" distT="0" distB="0" distL="0" distR="0" simplePos="0" locked="0" layoutInCell="1" allowOverlap="1" relativeHeight="13">
+          <wp:anchor behindDoc="0" distT="0" distB="0" distL="0" distR="0" simplePos="0" locked="0" layoutInCell="1" allowOverlap="1" relativeHeight="9">
             <wp:simplePos x="0" y="0"/>
             <wp:positionH relativeFrom="column">
               <wp:posOffset>-41910</wp:posOffset>
@@ -1927,19 +1899,29 @@
     <w:p>
       <w:pPr>
         <w:pStyle w:val="Normal"/>
-        <w:rPr>
-          <w:b/>
-          <w:b/>
-          <w:bCs/>
-        </w:rPr>
-      </w:pPr>
-      <w:r>
-        <w:rPr>
-          <w:b/>
-          <w:bCs/>
-        </w:rPr>
+        <w:jc w:val="both"/>
+        <w:rPr/>
+      </w:pPr>
+      <w:r>
+        <w:rPr/>
+        <w:t>-</w:t>
+        <w:tab/>
+      </w:r>
+      <w:r>
+        <w:rPr/>
+        <w:t>Primero será generar el certificado del cliente. Tenemos una maquina cliente la cual solicita a la autoridad certificadora para firmar el certificado y luego el certificado del cliente es añadito al servidor. Posteriormente se exportan el certificado del cliente, asi como el del servidor como autoridad certificadora para poder tener el acceso mediante la autenticacion de cliente activa.</w:t>
+      </w:r>
+    </w:p>
+    <w:p>
+      <w:pPr>
+        <w:pStyle w:val="Normal"/>
+        <w:jc w:val="both"/>
+        <w:rPr/>
+      </w:pPr>
+      <w:r>
+        <w:rPr/>
         <w:drawing>
-          <wp:anchor behindDoc="0" distT="0" distB="0" distL="0" distR="0" simplePos="0" locked="0" layoutInCell="1" allowOverlap="1" relativeHeight="9">
+          <wp:anchor behindDoc="0" distT="0" distB="0" distL="0" distR="0" simplePos="0" locked="0" layoutInCell="1" allowOverlap="1" relativeHeight="11">
             <wp:simplePos x="0" y="0"/>
             <wp:positionH relativeFrom="column">
               <wp:align>center</wp:align>
@@ -1947,7 +1929,7 @@
             <wp:positionV relativeFrom="paragraph">
               <wp:posOffset>635</wp:posOffset>
             </wp:positionV>
-            <wp:extent cx="6120130" cy="2066925"/>
+            <wp:extent cx="6120130" cy="1671320"/>
             <wp:effectExtent l="0" t="0" r="0" b="0"/>
             <wp:wrapSquare wrapText="largest"/>
             <wp:docPr id="10" name="Image6" descr=""/>
@@ -1972,7 +1954,7 @@
                   <pic:spPr bwMode="auto">
                     <a:xfrm>
                       <a:off x="0" y="0"/>
-                      <a:ext cx="6120130" cy="2066925"/>
+                      <a:ext cx="6120130" cy="1671320"/>
                     </a:xfrm>
                     <a:prstGeom prst="rect">
                       <a:avLst/>
@@ -1984,15 +1966,15 @@
           </wp:anchor>
         </w:drawing>
         <w:drawing>
-          <wp:anchor behindDoc="0" distT="0" distB="0" distL="0" distR="0" simplePos="0" locked="0" layoutInCell="1" allowOverlap="1" relativeHeight="10">
+          <wp:anchor behindDoc="0" distT="0" distB="0" distL="0" distR="0" simplePos="0" locked="0" layoutInCell="1" allowOverlap="1" relativeHeight="12">
             <wp:simplePos x="0" y="0"/>
             <wp:positionH relativeFrom="column">
               <wp:posOffset>0</wp:posOffset>
             </wp:positionH>
             <wp:positionV relativeFrom="paragraph">
-              <wp:posOffset>2138045</wp:posOffset>
+              <wp:posOffset>1730375</wp:posOffset>
             </wp:positionV>
-            <wp:extent cx="6120130" cy="4365625"/>
+            <wp:extent cx="6120130" cy="3766820"/>
             <wp:effectExtent l="0" t="0" r="0" b="0"/>
             <wp:wrapSquare wrapText="largest"/>
             <wp:docPr id="11" name="Image9" descr=""/>
@@ -2017,7 +1999,7 @@
                   <pic:spPr bwMode="auto">
                     <a:xfrm>
                       <a:off x="0" y="0"/>
-                      <a:ext cx="6120130" cy="4365625"/>
+                      <a:ext cx="6120130" cy="3766820"/>
                     </a:xfrm>
                     <a:prstGeom prst="rect">
                       <a:avLst/>
@@ -2029,15 +2011,15 @@
           </wp:anchor>
         </w:drawing>
         <w:drawing>
-          <wp:anchor behindDoc="0" distT="0" distB="0" distL="0" distR="0" simplePos="0" locked="0" layoutInCell="1" allowOverlap="1" relativeHeight="11">
+          <wp:anchor behindDoc="0" distT="0" distB="0" distL="0" distR="0" simplePos="0" locked="0" layoutInCell="1" allowOverlap="1" relativeHeight="13">
             <wp:simplePos x="0" y="0"/>
             <wp:positionH relativeFrom="column">
-              <wp:posOffset>-20955</wp:posOffset>
+              <wp:posOffset>0</wp:posOffset>
             </wp:positionH>
             <wp:positionV relativeFrom="paragraph">
-              <wp:posOffset>6612255</wp:posOffset>
+              <wp:posOffset>5593715</wp:posOffset>
             </wp:positionV>
-            <wp:extent cx="6120130" cy="1903095"/>
+            <wp:extent cx="6120130" cy="1671320"/>
             <wp:effectExtent l="0" t="0" r="0" b="0"/>
             <wp:wrapSquare wrapText="largest"/>
             <wp:docPr id="12" name="Image10" descr=""/>
@@ -2062,7 +2044,7 @@
                   <pic:spPr bwMode="auto">
                     <a:xfrm>
                       <a:off x="0" y="0"/>
-                      <a:ext cx="6120130" cy="1903095"/>
+                      <a:ext cx="6120130" cy="1671320"/>
                     </a:xfrm>
                     <a:prstGeom prst="rect">
                       <a:avLst/>
@@ -2073,64 +2055,16 @@
             </a:graphic>
           </wp:anchor>
         </w:drawing>
-      </w:r>
-    </w:p>
-    <w:p>
-      <w:pPr>
-        <w:pStyle w:val="Normal"/>
-        <w:rPr>
-          <w:b/>
-          <w:b/>
-          <w:bCs/>
-        </w:rPr>
-      </w:pPr>
-      <w:r>
-        <w:rPr>
-          <w:b/>
-          <w:bCs/>
-        </w:rPr>
-      </w:r>
-    </w:p>
-    <w:p>
-      <w:pPr>
-        <w:pStyle w:val="Normal"/>
-        <w:rPr>
-          <w:b/>
-          <w:b/>
-          <w:bCs/>
-        </w:rPr>
-      </w:pPr>
-      <w:r>
-        <w:rPr>
-          <w:b/>
-          <w:bCs/>
-        </w:rPr>
-      </w:r>
-    </w:p>
-    <w:p>
-      <w:pPr>
-        <w:pStyle w:val="Normal"/>
-        <w:rPr>
-          <w:b/>
-          <w:b/>
-          <w:bCs/>
-        </w:rPr>
-      </w:pPr>
-      <w:r>
-        <w:rPr>
-          <w:b/>
-          <w:bCs/>
-        </w:rPr>
         <w:drawing>
-          <wp:anchor behindDoc="0" distT="0" distB="0" distL="0" distR="0" simplePos="0" locked="0" layoutInCell="1" allowOverlap="1" relativeHeight="12">
+          <wp:anchor behindDoc="0" distT="0" distB="0" distL="0" distR="0" simplePos="0" locked="0" layoutInCell="1" allowOverlap="1" relativeHeight="14">
             <wp:simplePos x="0" y="0"/>
             <wp:positionH relativeFrom="column">
               <wp:posOffset>0</wp:posOffset>
             </wp:positionH>
             <wp:positionV relativeFrom="paragraph">
-              <wp:posOffset>-6350</wp:posOffset>
+              <wp:posOffset>7329170</wp:posOffset>
             </wp:positionV>
-            <wp:extent cx="6120130" cy="1903095"/>
+            <wp:extent cx="6120130" cy="1221740"/>
             <wp:effectExtent l="0" t="0" r="0" b="0"/>
             <wp:wrapSquare wrapText="largest"/>
             <wp:docPr id="13" name="Image11" descr=""/>
@@ -2155,7 +2089,7 @@
                   <pic:spPr bwMode="auto">
                     <a:xfrm>
                       <a:off x="0" y="0"/>
-                      <a:ext cx="6120130" cy="1903095"/>
+                      <a:ext cx="6120130" cy="1221740"/>
                     </a:xfrm>
                     <a:prstGeom prst="rect">
                       <a:avLst/>
@@ -2166,16 +2100,46 @@
             </a:graphic>
           </wp:anchor>
         </w:drawing>
+      </w:r>
+    </w:p>
+    <w:p>
+      <w:pPr>
+        <w:pStyle w:val="Normal"/>
+        <w:jc w:val="both"/>
+        <w:rPr/>
+      </w:pPr>
+      <w:r>
+        <w:rPr/>
+      </w:r>
+    </w:p>
+    <w:p>
+      <w:pPr>
+        <w:pStyle w:val="Normal"/>
+        <w:jc w:val="both"/>
+        <w:rPr/>
+      </w:pPr>
+      <w:r>
+        <w:rPr/>
+      </w:r>
+    </w:p>
+    <w:p>
+      <w:pPr>
+        <w:pStyle w:val="Normal"/>
+        <w:jc w:val="both"/>
+        <w:rPr/>
+      </w:pPr>
+      <w:r>
+        <w:rPr/>
         <w:drawing>
-          <wp:anchor behindDoc="0" distT="0" distB="0" distL="0" distR="0" simplePos="0" locked="0" layoutInCell="1" allowOverlap="1" relativeHeight="14">
+          <wp:anchor behindDoc="0" distT="0" distB="0" distL="0" distR="0" simplePos="0" locked="0" layoutInCell="1" allowOverlap="1" relativeHeight="15">
             <wp:simplePos x="0" y="0"/>
             <wp:positionH relativeFrom="column">
-              <wp:posOffset>0</wp:posOffset>
+              <wp:posOffset>6985</wp:posOffset>
             </wp:positionH>
             <wp:positionV relativeFrom="paragraph">
-              <wp:posOffset>1966595</wp:posOffset>
+              <wp:posOffset>15875</wp:posOffset>
             </wp:positionV>
-            <wp:extent cx="6120130" cy="4119880"/>
+            <wp:extent cx="6130290" cy="2650490"/>
             <wp:effectExtent l="0" t="0" r="0" b="0"/>
             <wp:wrapSquare wrapText="largest"/>
             <wp:docPr id="14" name="Image12" descr=""/>
@@ -2193,6 +2157,7 @@
                   </pic:nvPicPr>
                   <pic:blipFill>
                     <a:blip r:embed="rId15"/>
+                    <a:srcRect l="11010" t="25476" r="10827" b="24"/>
                     <a:stretch>
                       <a:fillRect/>
                     </a:stretch>
@@ -2200,7 +2165,7 @@
                   <pic:spPr bwMode="auto">
                     <a:xfrm>
                       <a:off x="0" y="0"/>
-                      <a:ext cx="6120130" cy="4119880"/>
+                      <a:ext cx="6130290" cy="2650490"/>
                     </a:xfrm>
                     <a:prstGeom prst="rect">
                       <a:avLst/>
@@ -2212,15 +2177,15 @@
           </wp:anchor>
         </w:drawing>
         <w:drawing>
-          <wp:anchor behindDoc="0" distT="0" distB="0" distL="0" distR="0" simplePos="0" locked="0" layoutInCell="1" allowOverlap="1" relativeHeight="15">
+          <wp:anchor behindDoc="0" distT="0" distB="0" distL="0" distR="0" simplePos="0" locked="0" layoutInCell="1" allowOverlap="1" relativeHeight="16">
             <wp:simplePos x="0" y="0"/>
             <wp:positionH relativeFrom="column">
-              <wp:posOffset>-20955</wp:posOffset>
+              <wp:posOffset>27940</wp:posOffset>
             </wp:positionH>
             <wp:positionV relativeFrom="paragraph">
-              <wp:posOffset>6162040</wp:posOffset>
+              <wp:posOffset>2764155</wp:posOffset>
             </wp:positionV>
-            <wp:extent cx="6120130" cy="3185795"/>
+            <wp:extent cx="6085205" cy="3522345"/>
             <wp:effectExtent l="0" t="0" r="0" b="0"/>
             <wp:wrapSquare wrapText="largest"/>
             <wp:docPr id="15" name="Image14" descr=""/>
@@ -2238,7 +2203,7 @@
                   </pic:nvPicPr>
                   <pic:blipFill>
                     <a:blip r:embed="rId16"/>
-                    <a:srcRect l="0" t="3331" r="0" b="4064"/>
+                    <a:srcRect l="13426" t="0" r="0" b="0"/>
                     <a:stretch>
                       <a:fillRect/>
                     </a:stretch>
@@ -2246,7 +2211,7 @@
                   <pic:spPr bwMode="auto">
                     <a:xfrm>
                       <a:off x="0" y="0"/>
-                      <a:ext cx="6120130" cy="3185795"/>
+                      <a:ext cx="6085205" cy="3522345"/>
                     </a:xfrm>
                     <a:prstGeom prst="rect">
                       <a:avLst/>
@@ -2257,15 +2222,479 @@
             </a:graphic>
           </wp:anchor>
         </w:drawing>
-      </w:r>
-    </w:p>
-    <w:p>
-      <w:pPr>
-        <w:pStyle w:val="Normal"/>
-        <w:rPr/>
-      </w:pPr>
-      <w:r>
-        <w:rPr/>
+        <w:drawing>
+          <wp:anchor behindDoc="0" distT="0" distB="0" distL="0" distR="0" simplePos="0" locked="0" layoutInCell="1" allowOverlap="1" relativeHeight="17">
+            <wp:simplePos x="0" y="0"/>
+            <wp:positionH relativeFrom="column">
+              <wp:posOffset>38735</wp:posOffset>
+            </wp:positionH>
+            <wp:positionV relativeFrom="paragraph">
+              <wp:posOffset>6412230</wp:posOffset>
+            </wp:positionV>
+            <wp:extent cx="6061075" cy="2614930"/>
+            <wp:effectExtent l="0" t="0" r="0" b="0"/>
+            <wp:wrapSquare wrapText="largest"/>
+            <wp:docPr id="16" name="Image15" descr=""/>
+            <wp:cNvGraphicFramePr>
+              <a:graphicFrameLocks xmlns:a="http://schemas.openxmlformats.org/drawingml/2006/main" noChangeAspect="1"/>
+            </wp:cNvGraphicFramePr>
+            <a:graphic xmlns:a="http://schemas.openxmlformats.org/drawingml/2006/main">
+              <a:graphicData uri="http://schemas.openxmlformats.org/drawingml/2006/picture">
+                <pic:pic xmlns:pic="http://schemas.openxmlformats.org/drawingml/2006/picture">
+                  <pic:nvPicPr>
+                    <pic:cNvPr id="16" name="Image15" descr=""/>
+                    <pic:cNvPicPr>
+                      <a:picLocks noChangeAspect="1" noChangeArrowheads="1"/>
+                    </pic:cNvPicPr>
+                  </pic:nvPicPr>
+                  <pic:blipFill>
+                    <a:blip r:embed="rId17"/>
+                    <a:srcRect l="10827" t="25660" r="11010" b="0"/>
+                    <a:stretch>
+                      <a:fillRect/>
+                    </a:stretch>
+                  </pic:blipFill>
+                  <pic:spPr bwMode="auto">
+                    <a:xfrm>
+                      <a:off x="0" y="0"/>
+                      <a:ext cx="6061075" cy="2614930"/>
+                    </a:xfrm>
+                    <a:prstGeom prst="rect">
+                      <a:avLst/>
+                    </a:prstGeom>
+                  </pic:spPr>
+                </pic:pic>
+              </a:graphicData>
+            </a:graphic>
+          </wp:anchor>
+        </w:drawing>
+      </w:r>
+    </w:p>
+    <w:p>
+      <w:pPr>
+        <w:pStyle w:val="Normal"/>
+        <w:jc w:val="both"/>
+        <w:rPr/>
+      </w:pPr>
+      <w:r>
+        <w:rPr/>
+        <w:drawing>
+          <wp:anchor behindDoc="0" distT="0" distB="0" distL="0" distR="0" simplePos="0" locked="0" layoutInCell="1" allowOverlap="1" relativeHeight="18">
+            <wp:simplePos x="0" y="0"/>
+            <wp:positionH relativeFrom="column">
+              <wp:posOffset>60325</wp:posOffset>
+            </wp:positionH>
+            <wp:positionV relativeFrom="paragraph">
+              <wp:posOffset>6985</wp:posOffset>
+            </wp:positionV>
+            <wp:extent cx="6040755" cy="2582545"/>
+            <wp:effectExtent l="0" t="0" r="0" b="0"/>
+            <wp:wrapSquare wrapText="largest"/>
+            <wp:docPr id="17" name="Image16" descr=""/>
+            <wp:cNvGraphicFramePr>
+              <a:graphicFrameLocks xmlns:a="http://schemas.openxmlformats.org/drawingml/2006/main" noChangeAspect="1"/>
+            </wp:cNvGraphicFramePr>
+            <a:graphic xmlns:a="http://schemas.openxmlformats.org/drawingml/2006/main">
+              <a:graphicData uri="http://schemas.openxmlformats.org/drawingml/2006/picture">
+                <pic:pic xmlns:pic="http://schemas.openxmlformats.org/drawingml/2006/picture">
+                  <pic:nvPicPr>
+                    <pic:cNvPr id="17" name="Image16" descr=""/>
+                    <pic:cNvPicPr>
+                      <a:picLocks noChangeAspect="1" noChangeArrowheads="1"/>
+                    </pic:cNvPicPr>
+                  </pic:nvPicPr>
+                  <pic:blipFill>
+                    <a:blip r:embed="rId18"/>
+                    <a:srcRect l="11010" t="26156" r="10657" b="0"/>
+                    <a:stretch>
+                      <a:fillRect/>
+                    </a:stretch>
+                  </pic:blipFill>
+                  <pic:spPr bwMode="auto">
+                    <a:xfrm>
+                      <a:off x="0" y="0"/>
+                      <a:ext cx="6040755" cy="2582545"/>
+                    </a:xfrm>
+                    <a:prstGeom prst="rect">
+                      <a:avLst/>
+                    </a:prstGeom>
+                  </pic:spPr>
+                </pic:pic>
+              </a:graphicData>
+            </a:graphic>
+          </wp:anchor>
+        </w:drawing>
+      </w:r>
+    </w:p>
+    <w:p>
+      <w:pPr>
+        <w:pStyle w:val="Normal"/>
+        <w:jc w:val="both"/>
+        <w:rPr/>
+      </w:pPr>
+      <w:r>
+        <w:rPr/>
+        <w:drawing>
+          <wp:anchor behindDoc="0" distT="0" distB="0" distL="0" distR="0" simplePos="0" locked="0" layoutInCell="1" allowOverlap="1" relativeHeight="19">
+            <wp:simplePos x="0" y="0"/>
+            <wp:positionH relativeFrom="column">
+              <wp:posOffset>72390</wp:posOffset>
+            </wp:positionH>
+            <wp:positionV relativeFrom="paragraph">
+              <wp:posOffset>635</wp:posOffset>
+            </wp:positionV>
+            <wp:extent cx="6047740" cy="3507740"/>
+            <wp:effectExtent l="0" t="0" r="0" b="0"/>
+            <wp:wrapSquare wrapText="largest"/>
+            <wp:docPr id="18" name="Image17" descr=""/>
+            <wp:cNvGraphicFramePr>
+              <a:graphicFrameLocks xmlns:a="http://schemas.openxmlformats.org/drawingml/2006/main" noChangeAspect="1"/>
+            </wp:cNvGraphicFramePr>
+            <a:graphic xmlns:a="http://schemas.openxmlformats.org/drawingml/2006/main">
+              <a:graphicData uri="http://schemas.openxmlformats.org/drawingml/2006/picture">
+                <pic:pic xmlns:pic="http://schemas.openxmlformats.org/drawingml/2006/picture">
+                  <pic:nvPicPr>
+                    <pic:cNvPr id="18" name="Image17" descr=""/>
+                    <pic:cNvPicPr>
+                      <a:picLocks noChangeAspect="1" noChangeArrowheads="1"/>
+                    </pic:cNvPicPr>
+                  </pic:nvPicPr>
+                  <pic:blipFill>
+                    <a:blip r:embed="rId19"/>
+                    <a:srcRect l="13598" t="0" r="0" b="0"/>
+                    <a:stretch>
+                      <a:fillRect/>
+                    </a:stretch>
+                  </pic:blipFill>
+                  <pic:spPr bwMode="auto">
+                    <a:xfrm>
+                      <a:off x="0" y="0"/>
+                      <a:ext cx="6047740" cy="3507740"/>
+                    </a:xfrm>
+                    <a:prstGeom prst="rect">
+                      <a:avLst/>
+                    </a:prstGeom>
+                  </pic:spPr>
+                </pic:pic>
+              </a:graphicData>
+            </a:graphic>
+          </wp:anchor>
+        </w:drawing>
+        <w:drawing>
+          <wp:anchor behindDoc="0" distT="0" distB="0" distL="0" distR="0" simplePos="0" locked="0" layoutInCell="1" allowOverlap="1" relativeHeight="20">
+            <wp:simplePos x="0" y="0"/>
+            <wp:positionH relativeFrom="column">
+              <wp:posOffset>21590</wp:posOffset>
+            </wp:positionH>
+            <wp:positionV relativeFrom="paragraph">
+              <wp:posOffset>3609340</wp:posOffset>
+            </wp:positionV>
+            <wp:extent cx="6120130" cy="2973705"/>
+            <wp:effectExtent l="0" t="0" r="0" b="0"/>
+            <wp:wrapSquare wrapText="largest"/>
+            <wp:docPr id="19" name="Image18" descr=""/>
+            <wp:cNvGraphicFramePr>
+              <a:graphicFrameLocks xmlns:a="http://schemas.openxmlformats.org/drawingml/2006/main" noChangeAspect="1"/>
+            </wp:cNvGraphicFramePr>
+            <a:graphic xmlns:a="http://schemas.openxmlformats.org/drawingml/2006/main">
+              <a:graphicData uri="http://schemas.openxmlformats.org/drawingml/2006/picture">
+                <pic:pic xmlns:pic="http://schemas.openxmlformats.org/drawingml/2006/picture">
+                  <pic:nvPicPr>
+                    <pic:cNvPr id="19" name="Image18" descr=""/>
+                    <pic:cNvPicPr>
+                      <a:picLocks noChangeAspect="1" noChangeArrowheads="1"/>
+                    </pic:cNvPicPr>
+                  </pic:nvPicPr>
+                  <pic:blipFill>
+                    <a:blip r:embed="rId20"/>
+                    <a:stretch>
+                      <a:fillRect/>
+                    </a:stretch>
+                  </pic:blipFill>
+                  <pic:spPr bwMode="auto">
+                    <a:xfrm>
+                      <a:off x="0" y="0"/>
+                      <a:ext cx="6120130" cy="2973705"/>
+                    </a:xfrm>
+                    <a:prstGeom prst="rect">
+                      <a:avLst/>
+                    </a:prstGeom>
+                  </pic:spPr>
+                </pic:pic>
+              </a:graphicData>
+            </a:graphic>
+          </wp:anchor>
+        </w:drawing>
+      </w:r>
+    </w:p>
+    <w:p>
+      <w:pPr>
+        <w:pStyle w:val="Normal"/>
+        <w:jc w:val="both"/>
+        <w:rPr/>
+      </w:pPr>
+      <w:r>
+        <w:rPr/>
+        <w:drawing>
+          <wp:anchor behindDoc="0" distT="0" distB="0" distL="0" distR="0" simplePos="0" locked="0" layoutInCell="1" allowOverlap="1" relativeHeight="21">
+            <wp:simplePos x="0" y="0"/>
+            <wp:positionH relativeFrom="column">
+              <wp:posOffset>38735</wp:posOffset>
+            </wp:positionH>
+            <wp:positionV relativeFrom="paragraph">
+              <wp:posOffset>45085</wp:posOffset>
+            </wp:positionV>
+            <wp:extent cx="6079490" cy="2646680"/>
+            <wp:effectExtent l="0" t="0" r="0" b="0"/>
+            <wp:wrapSquare wrapText="largest"/>
+            <wp:docPr id="20" name="Image19" descr=""/>
+            <wp:cNvGraphicFramePr>
+              <a:graphicFrameLocks xmlns:a="http://schemas.openxmlformats.org/drawingml/2006/main" noChangeAspect="1"/>
+            </wp:cNvGraphicFramePr>
+            <a:graphic xmlns:a="http://schemas.openxmlformats.org/drawingml/2006/main">
+              <a:graphicData uri="http://schemas.openxmlformats.org/drawingml/2006/picture">
+                <pic:pic xmlns:pic="http://schemas.openxmlformats.org/drawingml/2006/picture">
+                  <pic:nvPicPr>
+                    <pic:cNvPr id="20" name="Image19" descr=""/>
+                    <pic:cNvPicPr>
+                      <a:picLocks noChangeAspect="1" noChangeArrowheads="1"/>
+                    </pic:cNvPicPr>
+                  </pic:nvPicPr>
+                  <pic:blipFill>
+                    <a:blip r:embed="rId21"/>
+                    <a:srcRect l="11177" t="25641" r="11347" b="0"/>
+                    <a:stretch>
+                      <a:fillRect/>
+                    </a:stretch>
+                  </pic:blipFill>
+                  <pic:spPr bwMode="auto">
+                    <a:xfrm>
+                      <a:off x="0" y="0"/>
+                      <a:ext cx="6079490" cy="2646680"/>
+                    </a:xfrm>
+                    <a:prstGeom prst="rect">
+                      <a:avLst/>
+                    </a:prstGeom>
+                  </pic:spPr>
+                </pic:pic>
+              </a:graphicData>
+            </a:graphic>
+          </wp:anchor>
+        </w:drawing>
+      </w:r>
+    </w:p>
+    <w:p>
+      <w:pPr>
+        <w:pStyle w:val="Normal"/>
+        <w:jc w:val="both"/>
+        <w:rPr/>
+      </w:pPr>
+      <w:r>
+        <w:drawing>
+          <wp:anchor behindDoc="0" distT="0" distB="0" distL="0" distR="0" simplePos="0" locked="0" layoutInCell="1" allowOverlap="1" relativeHeight="22">
+            <wp:simplePos x="0" y="0"/>
+            <wp:positionH relativeFrom="column">
+              <wp:posOffset>0</wp:posOffset>
+            </wp:positionH>
+            <wp:positionV relativeFrom="paragraph">
+              <wp:posOffset>518795</wp:posOffset>
+            </wp:positionV>
+            <wp:extent cx="6120130" cy="4345305"/>
+            <wp:effectExtent l="0" t="0" r="0" b="0"/>
+            <wp:wrapSquare wrapText="largest"/>
+            <wp:docPr id="21" name="Image20" descr=""/>
+            <wp:cNvGraphicFramePr>
+              <a:graphicFrameLocks xmlns:a="http://schemas.openxmlformats.org/drawingml/2006/main" noChangeAspect="1"/>
+            </wp:cNvGraphicFramePr>
+            <a:graphic xmlns:a="http://schemas.openxmlformats.org/drawingml/2006/main">
+              <a:graphicData uri="http://schemas.openxmlformats.org/drawingml/2006/picture">
+                <pic:pic xmlns:pic="http://schemas.openxmlformats.org/drawingml/2006/picture">
+                  <pic:nvPicPr>
+                    <pic:cNvPr id="21" name="Image20" descr=""/>
+                    <pic:cNvPicPr>
+                      <a:picLocks noChangeAspect="1" noChangeArrowheads="1"/>
+                    </pic:cNvPicPr>
+                  </pic:nvPicPr>
+                  <pic:blipFill>
+                    <a:blip r:embed="rId22"/>
+                    <a:stretch>
+                      <a:fillRect/>
+                    </a:stretch>
+                  </pic:blipFill>
+                  <pic:spPr bwMode="auto">
+                    <a:xfrm>
+                      <a:off x="0" y="0"/>
+                      <a:ext cx="6120130" cy="4345305"/>
+                    </a:xfrm>
+                    <a:prstGeom prst="rect">
+                      <a:avLst/>
+                    </a:prstGeom>
+                  </pic:spPr>
+                </pic:pic>
+              </a:graphicData>
+            </a:graphic>
+          </wp:anchor>
+        </w:drawing>
+      </w:r>
+      <w:r>
+        <w:rPr/>
+        <w:t>-</w:t>
+        <w:tab/>
+      </w:r>
+      <w:r>
+        <w:rPr/>
+        <w:t>Al intentar acceder al servidor desde el cliente con la ip del servidor (</w:t>
+      </w:r>
+      <w:hyperlink r:id="rId23">
+        <w:r>
+          <w:rPr>
+            <w:rStyle w:val="InternetLink"/>
+          </w:rPr>
+          <w:t>https://192.168.8.102</w:t>
+        </w:r>
+      </w:hyperlink>
+      <w:r>
+        <w:rPr/>
+        <w:t>), se nos mostrara un mensaje como el siguiente.</w:t>
+      </w:r>
+    </w:p>
+    <w:p>
+      <w:pPr>
+        <w:pStyle w:val="Normal"/>
+        <w:jc w:val="both"/>
+        <w:rPr/>
+      </w:pPr>
+      <w:r>
+        <w:rPr/>
+      </w:r>
+    </w:p>
+    <w:p>
+      <w:pPr>
+        <w:pStyle w:val="Normal"/>
+        <w:jc w:val="both"/>
+        <w:rPr/>
+      </w:pPr>
+      <w:r>
+        <w:rPr/>
+        <w:t>-</w:t>
+        <w:tab/>
+      </w:r>
+      <w:r>
+        <w:rPr/>
+        <w:t>Al aceptar que efectivamente es el cliente, se tiene acceso al servidor</w:t>
+      </w:r>
+      <w:r>
+        <w:br w:type="page"/>
+      </w:r>
+    </w:p>
+    <w:p>
+      <w:pPr>
+        <w:pStyle w:val="Normal"/>
+        <w:jc w:val="both"/>
+        <w:rPr/>
+      </w:pPr>
+      <w:r>
+        <w:rPr/>
+        <w:drawing>
+          <wp:anchor behindDoc="0" distT="0" distB="0" distL="0" distR="0" simplePos="0" locked="0" layoutInCell="1" allowOverlap="1" relativeHeight="23">
+            <wp:simplePos x="0" y="0"/>
+            <wp:positionH relativeFrom="column">
+              <wp:align>center</wp:align>
+            </wp:positionH>
+            <wp:positionV relativeFrom="paragraph">
+              <wp:posOffset>635</wp:posOffset>
+            </wp:positionV>
+            <wp:extent cx="6120130" cy="2776220"/>
+            <wp:effectExtent l="0" t="0" r="0" b="0"/>
+            <wp:wrapSquare wrapText="largest"/>
+            <wp:docPr id="22" name="Image21" descr=""/>
+            <wp:cNvGraphicFramePr>
+              <a:graphicFrameLocks xmlns:a="http://schemas.openxmlformats.org/drawingml/2006/main" noChangeAspect="1"/>
+            </wp:cNvGraphicFramePr>
+            <a:graphic xmlns:a="http://schemas.openxmlformats.org/drawingml/2006/main">
+              <a:graphicData uri="http://schemas.openxmlformats.org/drawingml/2006/picture">
+                <pic:pic xmlns:pic="http://schemas.openxmlformats.org/drawingml/2006/picture">
+                  <pic:nvPicPr>
+                    <pic:cNvPr id="22" name="Image21" descr=""/>
+                    <pic:cNvPicPr>
+                      <a:picLocks noChangeAspect="1" noChangeArrowheads="1"/>
+                    </pic:cNvPicPr>
+                  </pic:nvPicPr>
+                  <pic:blipFill>
+                    <a:blip r:embed="rId24"/>
+                    <a:stretch>
+                      <a:fillRect/>
+                    </a:stretch>
+                  </pic:blipFill>
+                  <pic:spPr bwMode="auto">
+                    <a:xfrm>
+                      <a:off x="0" y="0"/>
+                      <a:ext cx="6120130" cy="2776220"/>
+                    </a:xfrm>
+                    <a:prstGeom prst="rect">
+                      <a:avLst/>
+                    </a:prstGeom>
+                  </pic:spPr>
+                </pic:pic>
+              </a:graphicData>
+            </a:graphic>
+          </wp:anchor>
+        </w:drawing>
+      </w:r>
+    </w:p>
+    <w:p>
+      <w:pPr>
+        <w:pStyle w:val="Normal"/>
+        <w:jc w:val="both"/>
+        <w:rPr/>
+      </w:pPr>
+      <w:r>
+        <w:rPr/>
+        <w:drawing>
+          <wp:anchor behindDoc="0" distT="0" distB="0" distL="0" distR="0" simplePos="0" locked="0" layoutInCell="1" allowOverlap="1" relativeHeight="24">
+            <wp:simplePos x="0" y="0"/>
+            <wp:positionH relativeFrom="column">
+              <wp:align>center</wp:align>
+            </wp:positionH>
+            <wp:positionV relativeFrom="paragraph">
+              <wp:posOffset>635</wp:posOffset>
+            </wp:positionV>
+            <wp:extent cx="6120130" cy="5295900"/>
+            <wp:effectExtent l="0" t="0" r="0" b="0"/>
+            <wp:wrapSquare wrapText="largest"/>
+            <wp:docPr id="23" name="Image22" descr=""/>
+            <wp:cNvGraphicFramePr>
+              <a:graphicFrameLocks xmlns:a="http://schemas.openxmlformats.org/drawingml/2006/main" noChangeAspect="1"/>
+            </wp:cNvGraphicFramePr>
+            <a:graphic xmlns:a="http://schemas.openxmlformats.org/drawingml/2006/main">
+              <a:graphicData uri="http://schemas.openxmlformats.org/drawingml/2006/picture">
+                <pic:pic xmlns:pic="http://schemas.openxmlformats.org/drawingml/2006/picture">
+                  <pic:nvPicPr>
+                    <pic:cNvPr id="23" name="Image22" descr=""/>
+                    <pic:cNvPicPr>
+                      <a:picLocks noChangeAspect="1" noChangeArrowheads="1"/>
+                    </pic:cNvPicPr>
+                  </pic:nvPicPr>
+                  <pic:blipFill>
+                    <a:blip r:embed="rId25"/>
+                    <a:stretch>
+                      <a:fillRect/>
+                    </a:stretch>
+                  </pic:blipFill>
+                  <pic:spPr bwMode="auto">
+                    <a:xfrm>
+                      <a:off x="0" y="0"/>
+                      <a:ext cx="6120130" cy="5295900"/>
+                    </a:xfrm>
+                    <a:prstGeom prst="rect">
+                      <a:avLst/>
+                    </a:prstGeom>
+                  </pic:spPr>
+                </pic:pic>
+              </a:graphicData>
+            </a:graphic>
+          </wp:anchor>
+        </w:drawing>
       </w:r>
     </w:p>
     <w:sectPr>
@@ -2312,6 +2741,14 @@
       <w:sz w:val="24"/>
       <w:szCs w:val="24"/>
       <w:lang w:val="es-NI" w:eastAsia="zh-CN" w:bidi="hi-IN"/>
+    </w:rPr>
+  </w:style>
+  <w:style w:type="character" w:styleId="InternetLink">
+    <w:name w:val="Internet Link"/>
+    <w:rPr>
+      <w:color w:val="000080"/>
+      <w:u w:val="single"/>
+      <w:lang w:val="zxx" w:eastAsia="zxx" w:bidi="zxx"/>
     </w:rPr>
   </w:style>
   <w:style w:type="paragraph" w:styleId="Heading">

</xml_diff>